<commit_message>
Removed first page of Living Will DOCX
via care and counsel
</commit_message>
<xml_diff>
--- a/assets/DOC/intro_living_will_2019.docx
+++ b/assets/DOC/intro_living_will_2019.docx
@@ -1,6 +1,6 @@
 
 <file path=word/document.xml><?xml version="1.0" encoding="utf-8"?>
-<w:document xmlns:wpc="http://schemas.microsoft.com/office/word/2010/wordprocessingCanvas" xmlns:cx="http://schemas.microsoft.com/office/drawing/2014/chartex" xmlns:cx1="http://schemas.microsoft.com/office/drawing/2015/9/8/chartex" xmlns:cx2="http://schemas.microsoft.com/office/drawing/2015/10/21/chartex" xmlns:cx3="http://schemas.microsoft.com/office/drawing/2016/5/9/chartex" xmlns:cx4="http://schemas.microsoft.com/office/drawing/2016/5/10/chartex" xmlns:cx5="http://schemas.microsoft.com/office/drawing/2016/5/11/chartex" xmlns:cx6="http://schemas.microsoft.com/office/drawing/2016/5/12/chartex" xmlns:cx7="http://schemas.microsoft.com/office/drawing/2016/5/13/chartex" xmlns:cx8="http://schemas.microsoft.com/office/drawing/2016/5/14/chartex" xmlns:mc="http://schemas.openxmlformats.org/markup-compatibility/2006" xmlns:aink="http://schemas.microsoft.com/office/drawing/2016/ink" xmlns:am3d="http://schemas.microsoft.com/office/drawing/2017/model3d" xmlns:o="urn:schemas-microsoft-com:office:office" xmlns:r="http://schemas.openxmlformats.org/officeDocument/2006/relationships" xmlns:m="http://schemas.openxmlformats.org/officeDocument/2006/math" xmlns:v="urn:schemas-microsoft-com:vml" xmlns:wp14="http://schemas.microsoft.com/office/word/2010/wordprocessingDrawing" xmlns:wp="http://schemas.openxmlformats.org/drawingml/2006/wordprocessingDrawing" xmlns:w10="urn:schemas-microsoft-com:office:word" xmlns:w="http://schemas.openxmlformats.org/wordprocessingml/2006/main" xmlns:w14="http://schemas.microsoft.com/office/word/2010/wordml" xmlns:w15="http://schemas.microsoft.com/office/word/2012/wordml" xmlns:w16cid="http://schemas.microsoft.com/office/word/2016/wordml/cid" xmlns:w16se="http://schemas.microsoft.com/office/word/2015/wordml/symex" xmlns:wpg="http://schemas.microsoft.com/office/word/2010/wordprocessingGroup" xmlns:wpi="http://schemas.microsoft.com/office/word/2010/wordprocessingInk" xmlns:wne="http://schemas.microsoft.com/office/word/2006/wordml" xmlns:wps="http://schemas.microsoft.com/office/word/2010/wordprocessingShape" mc:Ignorable="w14 w15 w16se w16cid wp14">
+<w:document xmlns:wpc="http://schemas.microsoft.com/office/word/2010/wordprocessingCanvas" xmlns:cx="http://schemas.microsoft.com/office/drawing/2014/chartex" xmlns:cx1="http://schemas.microsoft.com/office/drawing/2015/9/8/chartex" xmlns:mc="http://schemas.openxmlformats.org/markup-compatibility/2006" xmlns:o="urn:schemas-microsoft-com:office:office" xmlns:r="http://schemas.openxmlformats.org/officeDocument/2006/relationships" xmlns:m="http://schemas.openxmlformats.org/officeDocument/2006/math" xmlns:v="urn:schemas-microsoft-com:vml" xmlns:wp14="http://schemas.microsoft.com/office/word/2010/wordprocessingDrawing" xmlns:wp="http://schemas.openxmlformats.org/drawingml/2006/wordprocessingDrawing" xmlns:w10="urn:schemas-microsoft-com:office:word" xmlns:w="http://schemas.openxmlformats.org/wordprocessingml/2006/main" xmlns:w14="http://schemas.microsoft.com/office/word/2010/wordml" xmlns:w15="http://schemas.microsoft.com/office/word/2012/wordml" xmlns:w16se="http://schemas.microsoft.com/office/word/2015/wordml/symex" xmlns:wpg="http://schemas.microsoft.com/office/word/2010/wordprocessingGroup" xmlns:wpi="http://schemas.microsoft.com/office/word/2010/wordprocessingInk" xmlns:wne="http://schemas.microsoft.com/office/word/2006/wordml" xmlns:wps="http://schemas.microsoft.com/office/word/2010/wordprocessingShape" mc:Ignorable="w14 w15 w16se wp14">
   <w:body>
     <w:p>
       <w:pPr>
@@ -12,257 +12,8 @@
           <w:szCs w:val="27"/>
         </w:rPr>
       </w:pPr>
-    </w:p>
-    <w:p>
-      <w:pPr>
-        <w:pStyle w:val="NormalWeb"/>
-        <w:rPr>
-          <w:rFonts w:ascii="Times" w:hAnsi="Times"/>
-          <w:color w:val="000000"/>
-          <w:sz w:val="27"/>
-          <w:szCs w:val="27"/>
-        </w:rPr>
-      </w:pPr>
-    </w:p>
-    <w:p>
-      <w:pPr>
-        <w:pStyle w:val="NormalWeb"/>
-        <w:rPr>
-          <w:rFonts w:ascii="Times" w:hAnsi="Times"/>
-          <w:color w:val="000000"/>
-          <w:sz w:val="32"/>
-          <w:szCs w:val="32"/>
-        </w:rPr>
-      </w:pPr>
-    </w:p>
-    <w:p>
-      <w:pPr>
-        <w:pStyle w:val="NormalWeb"/>
-        <w:rPr>
-          <w:rFonts w:ascii="Times" w:hAnsi="Times"/>
-          <w:color w:val="000000"/>
-          <w:sz w:val="32"/>
-          <w:szCs w:val="32"/>
-        </w:rPr>
-      </w:pPr>
       <w:bookmarkStart w:id="0" w:name="_GoBack"/>
-      <w:r>
-        <w:rPr>
-          <w:rFonts w:ascii="Times" w:hAnsi="Times"/>
-          <w:color w:val="000000"/>
-          <w:sz w:val="32"/>
-          <w:szCs w:val="32"/>
-        </w:rPr>
-        <w:t>THE FOLLOWING</w:t>
-      </w:r>
-      <w:r>
-        <w:rPr>
-          <w:rFonts w:ascii="Times" w:hAnsi="Times"/>
-          <w:color w:val="000000"/>
-          <w:sz w:val="32"/>
-          <w:szCs w:val="32"/>
-        </w:rPr>
-        <w:t xml:space="preserve"> INTRODUCTION </w:t>
-      </w:r>
-      <w:r>
-        <w:rPr>
-          <w:rFonts w:ascii="Times" w:hAnsi="Times"/>
-          <w:color w:val="000000"/>
-          <w:sz w:val="32"/>
-          <w:szCs w:val="32"/>
-        </w:rPr>
-        <w:t>AND</w:t>
-      </w:r>
-      <w:r>
-        <w:rPr>
-          <w:rFonts w:ascii="Times" w:hAnsi="Times"/>
-          <w:color w:val="000000"/>
-          <w:sz w:val="32"/>
-          <w:szCs w:val="32"/>
-        </w:rPr>
-        <w:t xml:space="preserve"> LIVING WILL </w:t>
-      </w:r>
-    </w:p>
-    <w:p>
-      <w:pPr>
-        <w:pStyle w:val="NormalWeb"/>
-        <w:rPr>
-          <w:rFonts w:ascii="Times" w:hAnsi="Times"/>
-          <w:color w:val="000000"/>
-          <w:sz w:val="32"/>
-          <w:szCs w:val="32"/>
-        </w:rPr>
-      </w:pPr>
-      <w:r>
-        <w:rPr>
-          <w:rFonts w:ascii="Times" w:hAnsi="Times"/>
-          <w:color w:val="000000"/>
-          <w:sz w:val="32"/>
-          <w:szCs w:val="32"/>
-        </w:rPr>
-        <w:t xml:space="preserve">DOCUMENT ORIGINATED WITH THE KENDALL </w:t>
-      </w:r>
-    </w:p>
-    <w:p>
-      <w:pPr>
-        <w:pStyle w:val="NormalWeb"/>
-        <w:rPr>
-          <w:rFonts w:ascii="Times" w:hAnsi="Times"/>
-          <w:color w:val="000000"/>
-          <w:sz w:val="32"/>
-          <w:szCs w:val="32"/>
-        </w:rPr>
-      </w:pPr>
-      <w:r>
-        <w:rPr>
-          <w:rFonts w:ascii="Times" w:hAnsi="Times"/>
-          <w:color w:val="000000"/>
-          <w:sz w:val="32"/>
-          <w:szCs w:val="32"/>
-        </w:rPr>
-        <w:t xml:space="preserve">(QUAKER) RETIREMENT COMMUNITY IN THE 1980’S AND </w:t>
-      </w:r>
-    </w:p>
-    <w:p>
-      <w:pPr>
-        <w:pStyle w:val="NormalWeb"/>
-        <w:rPr>
-          <w:rFonts w:ascii="Times" w:hAnsi="Times"/>
-          <w:color w:val="000000"/>
-          <w:sz w:val="32"/>
-          <w:szCs w:val="32"/>
-        </w:rPr>
-      </w:pPr>
-      <w:r>
-        <w:rPr>
-          <w:rFonts w:ascii="Times" w:hAnsi="Times"/>
-          <w:color w:val="000000"/>
-          <w:sz w:val="32"/>
-          <w:szCs w:val="32"/>
-        </w:rPr>
-        <w:t>WAS BROUGHT TO OUR MEETING BY CURT TORELL</w:t>
-      </w:r>
-      <w:r>
-        <w:rPr>
-          <w:rFonts w:ascii="Times" w:hAnsi="Times"/>
-          <w:color w:val="000000"/>
-          <w:sz w:val="32"/>
-          <w:szCs w:val="32"/>
-        </w:rPr>
-        <w:t xml:space="preserve">. IT </w:t>
-      </w:r>
-    </w:p>
-    <w:p>
-      <w:pPr>
-        <w:pStyle w:val="NormalWeb"/>
-        <w:rPr>
-          <w:rFonts w:ascii="Times" w:hAnsi="Times"/>
-          <w:color w:val="000000"/>
-          <w:sz w:val="32"/>
-          <w:szCs w:val="32"/>
-        </w:rPr>
-      </w:pPr>
-      <w:r>
-        <w:rPr>
-          <w:rFonts w:ascii="Times" w:hAnsi="Times"/>
-          <w:color w:val="000000"/>
-          <w:sz w:val="32"/>
-          <w:szCs w:val="32"/>
-        </w:rPr>
-        <w:t xml:space="preserve">SHOULD BE USED AS AN EXAMPLE </w:t>
-      </w:r>
-      <w:r>
-        <w:rPr>
-          <w:rFonts w:ascii="Times" w:hAnsi="Times"/>
-          <w:color w:val="000000"/>
-          <w:sz w:val="32"/>
-          <w:szCs w:val="32"/>
-        </w:rPr>
-        <w:t xml:space="preserve">OR GUIDELINE </w:t>
-      </w:r>
-      <w:r>
-        <w:rPr>
-          <w:rFonts w:ascii="Times" w:hAnsi="Times"/>
-          <w:color w:val="000000"/>
-          <w:sz w:val="32"/>
-          <w:szCs w:val="32"/>
-        </w:rPr>
-        <w:t xml:space="preserve">AND </w:t>
-      </w:r>
-    </w:p>
-    <w:p>
-      <w:pPr>
-        <w:pStyle w:val="NormalWeb"/>
-        <w:rPr>
-          <w:rFonts w:ascii="Times" w:hAnsi="Times"/>
-          <w:color w:val="000000"/>
-          <w:sz w:val="32"/>
-          <w:szCs w:val="32"/>
-        </w:rPr>
-      </w:pPr>
-      <w:r>
-        <w:rPr>
-          <w:rFonts w:ascii="Times" w:hAnsi="Times"/>
-          <w:color w:val="000000"/>
-          <w:sz w:val="32"/>
-          <w:szCs w:val="32"/>
-        </w:rPr>
-        <w:t>CAN BE MODIFIED BY EACH INDIVIDUAL USING IT.</w:t>
-      </w:r>
-    </w:p>
-    <w:bookmarkEnd w:id="0"/>
-    <w:p>
-      <w:pPr>
-        <w:pStyle w:val="NormalWeb"/>
-        <w:rPr>
-          <w:rFonts w:ascii="Times" w:hAnsi="Times"/>
-          <w:color w:val="000000"/>
-          <w:sz w:val="27"/>
-          <w:szCs w:val="27"/>
-        </w:rPr>
-      </w:pPr>
-      <w:r>
-        <w:rPr>
-          <w:rFonts w:ascii="Times" w:hAnsi="Times"/>
-          <w:color w:val="000000"/>
-          <w:sz w:val="27"/>
-          <w:szCs w:val="27"/>
-        </w:rPr>
-        <w:br w:type="page"/>
-      </w:r>
-    </w:p>
-    <w:p>
-      <w:pPr>
-        <w:pStyle w:val="NormalWeb"/>
-        <w:rPr>
-          <w:rFonts w:ascii="Times" w:hAnsi="Times"/>
-          <w:color w:val="000000"/>
-          <w:sz w:val="27"/>
-          <w:szCs w:val="27"/>
-        </w:rPr>
-      </w:pPr>
-    </w:p>
-    <w:p>
-      <w:pPr>
-        <w:pStyle w:val="NormalWeb"/>
-        <w:rPr>
-          <w:rFonts w:ascii="Times" w:hAnsi="Times"/>
-          <w:color w:val="000000"/>
-          <w:sz w:val="27"/>
-          <w:szCs w:val="27"/>
-        </w:rPr>
-      </w:pPr>
-    </w:p>
-    <w:p>
-      <w:pPr>
-        <w:pStyle w:val="NormalWeb"/>
-        <w:rPr>
-          <w:rFonts w:ascii="Times" w:hAnsi="Times"/>
-          <w:color w:val="000000"/>
-          <w:sz w:val="27"/>
-          <w:szCs w:val="27"/>
-        </w:rPr>
-      </w:pPr>
+      <w:bookmarkEnd w:id="0"/>
       <w:r>
         <w:rPr>
           <w:rFonts w:ascii="Times" w:hAnsi="Times"/>
@@ -472,6 +223,7 @@
           <w:sz w:val="27"/>
           <w:szCs w:val="27"/>
         </w:rPr>
+        <w:lastRenderedPageBreak/>
         <w:t>I</w:t>
       </w:r>
       <w:r>
@@ -695,47 +447,47 @@
           <w:sz w:val="27"/>
           <w:szCs w:val="27"/>
         </w:rPr>
+        <w:t>Witness: __________________________________</w:t>
+      </w:r>
+    </w:p>
+    <w:p>
+      <w:pPr>
+        <w:pStyle w:val="NormalWeb"/>
+        <w:rPr>
+          <w:rFonts w:ascii="Times" w:hAnsi="Times"/>
+          <w:color w:val="000000"/>
+          <w:sz w:val="27"/>
+          <w:szCs w:val="27"/>
+        </w:rPr>
+      </w:pPr>
+      <w:r>
+        <w:rPr>
+          <w:rFonts w:ascii="Times" w:hAnsi="Times"/>
+          <w:color w:val="000000"/>
+          <w:sz w:val="27"/>
+          <w:szCs w:val="27"/>
+        </w:rPr>
+        <w:t>Witness: __________________________________</w:t>
+      </w:r>
+    </w:p>
+    <w:p>
+      <w:pPr>
+        <w:pStyle w:val="NormalWeb"/>
+        <w:rPr>
+          <w:rFonts w:ascii="Times" w:hAnsi="Times"/>
+          <w:color w:val="000000"/>
+          <w:sz w:val="27"/>
+          <w:szCs w:val="27"/>
+        </w:rPr>
+      </w:pPr>
+      <w:r>
+        <w:rPr>
+          <w:rFonts w:ascii="Times" w:hAnsi="Times"/>
+          <w:color w:val="000000"/>
+          <w:sz w:val="27"/>
+          <w:szCs w:val="27"/>
+        </w:rPr>
         <w:lastRenderedPageBreak/>
-        <w:t>Witness: __________________________________</w:t>
-      </w:r>
-    </w:p>
-    <w:p>
-      <w:pPr>
-        <w:pStyle w:val="NormalWeb"/>
-        <w:rPr>
-          <w:rFonts w:ascii="Times" w:hAnsi="Times"/>
-          <w:color w:val="000000"/>
-          <w:sz w:val="27"/>
-          <w:szCs w:val="27"/>
-        </w:rPr>
-      </w:pPr>
-      <w:r>
-        <w:rPr>
-          <w:rFonts w:ascii="Times" w:hAnsi="Times"/>
-          <w:color w:val="000000"/>
-          <w:sz w:val="27"/>
-          <w:szCs w:val="27"/>
-        </w:rPr>
-        <w:t>Witness: __________________________________</w:t>
-      </w:r>
-    </w:p>
-    <w:p>
-      <w:pPr>
-        <w:pStyle w:val="NormalWeb"/>
-        <w:rPr>
-          <w:rFonts w:ascii="Times" w:hAnsi="Times"/>
-          <w:color w:val="000000"/>
-          <w:sz w:val="27"/>
-          <w:szCs w:val="27"/>
-        </w:rPr>
-      </w:pPr>
-      <w:r>
-        <w:rPr>
-          <w:rFonts w:ascii="Times" w:hAnsi="Times"/>
-          <w:color w:val="000000"/>
-          <w:sz w:val="27"/>
-          <w:szCs w:val="27"/>
-        </w:rPr>
         <w:t>CERTIFICATE</w:t>
       </w:r>
     </w:p>
@@ -794,27 +546,7 @@
           <w:sz w:val="27"/>
           <w:szCs w:val="27"/>
         </w:rPr>
-        <w:t>I further certify that ______________________ and _____________________, witnesses, appeared before me and swore that they witnessed ___________________, declarant, sign the attached declaration, believing him to be of sound mind; and also swore that at the time they witnessed the declaration (</w:t>
-      </w:r>
-      <w:proofErr w:type="spellStart"/>
-      <w:r>
-        <w:rPr>
-          <w:rFonts w:ascii="Times" w:hAnsi="Times"/>
-          <w:color w:val="000000"/>
-          <w:sz w:val="27"/>
-          <w:szCs w:val="27"/>
-        </w:rPr>
-        <w:t>i</w:t>
-      </w:r>
-      <w:proofErr w:type="spellEnd"/>
-      <w:r>
-        <w:rPr>
-          <w:rFonts w:ascii="Times" w:hAnsi="Times"/>
-          <w:color w:val="000000"/>
-          <w:sz w:val="27"/>
-          <w:szCs w:val="27"/>
-        </w:rPr>
-        <w:t>) they were not related within the third degree to the declarant or to the declarant’s spouse, and (ii) they did not know or have a reasonable expectation that they would be entitled to any portion of the estate of the declarant upon the declarant’s death under any will of the declarant or codicil thereto then existing or under the Intestate Succession Act as it provides at the time, and (iii) they were not a physician attending the declarant or an employee of an attending physician or an employee of a health facility in which the declarant was a patient or an employee of a nursing home or any group-care home in which the declarant resided, and (iv) they did not have a claim against the declarant. I further certify that I am satisfied as to the genuineness and due execution of the declaration.</w:t>
+        <w:t>I further certify that ______________________ and _____________________, witnesses, appeared before me and swore that they witnessed ___________________, declarant, sign the attached declaration, believing him to be of sound mind; and also swore that at the time they witnessed the declaration (i) they were not related within the third degree to the declarant or to the declarant’s spouse, and (ii) they did not know or have a reasonable expectation that they would be entitled to any portion of the estate of the declarant upon the declarant’s death under any will of the declarant or codicil thereto then existing or under the Intestate Succession Act as it provides at the time, and (iii) they were not a physician attending the declarant or an employee of an attending physician or an employee of a health facility in which the declarant was a patient or an employee of a nursing home or any group-care home in which the declarant resided, and (iv) they did not have a claim against the declarant. I further certify that I am satisfied as to the genuineness and due execution of the declaration.</w:t>
       </w:r>
     </w:p>
     <w:p>
@@ -954,61 +686,67 @@
           <w:sz w:val="27"/>
           <w:szCs w:val="27"/>
         </w:rPr>
+        <w:t>Chapel Hill Friends Meeting</w:t>
+      </w:r>
+    </w:p>
+    <w:p>
+      <w:pPr>
+        <w:pStyle w:val="NormalWeb"/>
+        <w:rPr>
+          <w:rFonts w:ascii="Times" w:hAnsi="Times"/>
+          <w:color w:val="000000"/>
+          <w:sz w:val="27"/>
+          <w:szCs w:val="27"/>
+        </w:rPr>
+      </w:pPr>
+      <w:r>
+        <w:rPr>
+          <w:rFonts w:ascii="Times" w:hAnsi="Times"/>
+          <w:color w:val="000000"/>
+          <w:sz w:val="27"/>
+          <w:szCs w:val="27"/>
+        </w:rPr>
+        <w:t>Persona</w:t>
+      </w:r>
+      <w:r>
+        <w:rPr>
+          <w:rFonts w:ascii="Times" w:hAnsi="Times"/>
+          <w:color w:val="000000"/>
+          <w:sz w:val="27"/>
+          <w:szCs w:val="27"/>
+        </w:rPr>
+        <w:t>l folder at home in ___________________________</w:t>
+      </w:r>
+    </w:p>
+    <w:p>
+      <w:pPr>
+        <w:pStyle w:val="NormalWeb"/>
+        <w:rPr>
+          <w:rFonts w:ascii="Times" w:hAnsi="Times"/>
+          <w:color w:val="000000"/>
+          <w:sz w:val="27"/>
+          <w:szCs w:val="27"/>
+        </w:rPr>
+      </w:pPr>
+      <w:r>
+        <w:rPr>
+          <w:rFonts w:ascii="Times" w:hAnsi="Times"/>
+          <w:color w:val="000000"/>
+          <w:sz w:val="27"/>
+          <w:szCs w:val="27"/>
+        </w:rPr>
         <w:lastRenderedPageBreak/>
-        <w:t>Chapel Hill Friends Meeting</w:t>
-      </w:r>
-    </w:p>
-    <w:p>
-      <w:pPr>
-        <w:pStyle w:val="NormalWeb"/>
-        <w:rPr>
-          <w:rFonts w:ascii="Times" w:hAnsi="Times"/>
-          <w:color w:val="000000"/>
-          <w:sz w:val="27"/>
-          <w:szCs w:val="27"/>
-        </w:rPr>
-      </w:pPr>
-      <w:r>
-        <w:rPr>
-          <w:rFonts w:ascii="Times" w:hAnsi="Times"/>
-          <w:color w:val="000000"/>
-          <w:sz w:val="27"/>
-          <w:szCs w:val="27"/>
-        </w:rPr>
-        <w:t>Persona</w:t>
-      </w:r>
-      <w:r>
-        <w:rPr>
-          <w:rFonts w:ascii="Times" w:hAnsi="Times"/>
-          <w:color w:val="000000"/>
-          <w:sz w:val="27"/>
-          <w:szCs w:val="27"/>
-        </w:rPr>
-        <w:t>l folder at home in ___________________________</w:t>
-      </w:r>
-    </w:p>
-    <w:p>
-      <w:pPr>
-        <w:pStyle w:val="NormalWeb"/>
-        <w:rPr>
-          <w:rFonts w:ascii="Times" w:hAnsi="Times"/>
-          <w:color w:val="000000"/>
-          <w:sz w:val="27"/>
-          <w:szCs w:val="27"/>
-        </w:rPr>
-      </w:pPr>
-      <w:r>
-        <w:rPr>
-          <w:rFonts w:ascii="Times" w:hAnsi="Times"/>
-          <w:color w:val="000000"/>
-          <w:sz w:val="27"/>
-          <w:szCs w:val="27"/>
-        </w:rPr>
         <w:t>Copies to family members or friends (list)</w:t>
       </w:r>
     </w:p>
     <w:p/>
     <w:sectPr>
+      <w:headerReference w:type="even" r:id="rId6"/>
+      <w:headerReference w:type="default" r:id="rId7"/>
+      <w:footerReference w:type="even" r:id="rId8"/>
+      <w:footerReference w:type="default" r:id="rId9"/>
+      <w:headerReference w:type="first" r:id="rId10"/>
+      <w:footerReference w:type="first" r:id="rId11"/>
       <w:pgSz w:w="12240" w:h="15840"/>
       <w:pgMar w:top="1440" w:right="1800" w:bottom="1440" w:left="1800" w:header="720" w:footer="720" w:gutter="0"/>
       <w:cols w:space="720"/>
@@ -1018,8 +756,106 @@
 </w:document>
 </file>
 
+<file path=word/endnotes.xml><?xml version="1.0" encoding="utf-8"?>
+<w:endnotes xmlns:wpc="http://schemas.microsoft.com/office/word/2010/wordprocessingCanvas" xmlns:cx="http://schemas.microsoft.com/office/drawing/2014/chartex" xmlns:cx1="http://schemas.microsoft.com/office/drawing/2015/9/8/chartex" xmlns:mc="http://schemas.openxmlformats.org/markup-compatibility/2006" xmlns:o="urn:schemas-microsoft-com:office:office" xmlns:r="http://schemas.openxmlformats.org/officeDocument/2006/relationships" xmlns:m="http://schemas.openxmlformats.org/officeDocument/2006/math" xmlns:v="urn:schemas-microsoft-com:vml" xmlns:wp14="http://schemas.microsoft.com/office/word/2010/wordprocessingDrawing" xmlns:wp="http://schemas.openxmlformats.org/drawingml/2006/wordprocessingDrawing" xmlns:w10="urn:schemas-microsoft-com:office:word" xmlns:w="http://schemas.openxmlformats.org/wordprocessingml/2006/main" xmlns:w14="http://schemas.microsoft.com/office/word/2010/wordml" xmlns:w15="http://schemas.microsoft.com/office/word/2012/wordml" xmlns:w16se="http://schemas.microsoft.com/office/word/2015/wordml/symex" xmlns:wpg="http://schemas.microsoft.com/office/word/2010/wordprocessingGroup" xmlns:wpi="http://schemas.microsoft.com/office/word/2010/wordprocessingInk" xmlns:wne="http://schemas.microsoft.com/office/word/2006/wordml" xmlns:wps="http://schemas.microsoft.com/office/word/2010/wordprocessingShape" mc:Ignorable="w14 w15 w16se wp14">
+  <w:endnote w:type="separator" w:id="-1">
+    <w:p>
+      <w:r>
+        <w:separator/>
+      </w:r>
+    </w:p>
+  </w:endnote>
+  <w:endnote w:type="continuationSeparator" w:id="0">
+    <w:p>
+      <w:r>
+        <w:continuationSeparator/>
+      </w:r>
+    </w:p>
+  </w:endnote>
+</w:endnotes>
+</file>
+
+<file path=word/footer1.xml><?xml version="1.0" encoding="utf-8"?>
+<w:ftr xmlns:wpc="http://schemas.microsoft.com/office/word/2010/wordprocessingCanvas" xmlns:cx="http://schemas.microsoft.com/office/drawing/2014/chartex" xmlns:cx1="http://schemas.microsoft.com/office/drawing/2015/9/8/chartex" xmlns:mc="http://schemas.openxmlformats.org/markup-compatibility/2006" xmlns:o="urn:schemas-microsoft-com:office:office" xmlns:r="http://schemas.openxmlformats.org/officeDocument/2006/relationships" xmlns:m="http://schemas.openxmlformats.org/officeDocument/2006/math" xmlns:v="urn:schemas-microsoft-com:vml" xmlns:wp14="http://schemas.microsoft.com/office/word/2010/wordprocessingDrawing" xmlns:wp="http://schemas.openxmlformats.org/drawingml/2006/wordprocessingDrawing" xmlns:w10="urn:schemas-microsoft-com:office:word" xmlns:w="http://schemas.openxmlformats.org/wordprocessingml/2006/main" xmlns:w14="http://schemas.microsoft.com/office/word/2010/wordml" xmlns:w15="http://schemas.microsoft.com/office/word/2012/wordml" xmlns:w16se="http://schemas.microsoft.com/office/word/2015/wordml/symex" xmlns:wpg="http://schemas.microsoft.com/office/word/2010/wordprocessingGroup" xmlns:wpi="http://schemas.microsoft.com/office/word/2010/wordprocessingInk" xmlns:wne="http://schemas.microsoft.com/office/word/2006/wordml" xmlns:wps="http://schemas.microsoft.com/office/word/2010/wordprocessingShape" mc:Ignorable="w14 w15 w16se wp14">
+  <w:p>
+    <w:pPr>
+      <w:pStyle w:val="Footer"/>
+    </w:pPr>
+  </w:p>
+</w:ftr>
+</file>
+
+<file path=word/footer2.xml><?xml version="1.0" encoding="utf-8"?>
+<w:ftr xmlns:wpc="http://schemas.microsoft.com/office/word/2010/wordprocessingCanvas" xmlns:cx="http://schemas.microsoft.com/office/drawing/2014/chartex" xmlns:cx1="http://schemas.microsoft.com/office/drawing/2015/9/8/chartex" xmlns:mc="http://schemas.openxmlformats.org/markup-compatibility/2006" xmlns:o="urn:schemas-microsoft-com:office:office" xmlns:r="http://schemas.openxmlformats.org/officeDocument/2006/relationships" xmlns:m="http://schemas.openxmlformats.org/officeDocument/2006/math" xmlns:v="urn:schemas-microsoft-com:vml" xmlns:wp14="http://schemas.microsoft.com/office/word/2010/wordprocessingDrawing" xmlns:wp="http://schemas.openxmlformats.org/drawingml/2006/wordprocessingDrawing" xmlns:w10="urn:schemas-microsoft-com:office:word" xmlns:w="http://schemas.openxmlformats.org/wordprocessingml/2006/main" xmlns:w14="http://schemas.microsoft.com/office/word/2010/wordml" xmlns:w15="http://schemas.microsoft.com/office/word/2012/wordml" xmlns:w16se="http://schemas.microsoft.com/office/word/2015/wordml/symex" xmlns:wpg="http://schemas.microsoft.com/office/word/2010/wordprocessingGroup" xmlns:wpi="http://schemas.microsoft.com/office/word/2010/wordprocessingInk" xmlns:wne="http://schemas.microsoft.com/office/word/2006/wordml" xmlns:wps="http://schemas.microsoft.com/office/word/2010/wordprocessingShape" mc:Ignorable="w14 w15 w16se wp14">
+  <w:p>
+    <w:pPr>
+      <w:pStyle w:val="Footer"/>
+    </w:pPr>
+  </w:p>
+</w:ftr>
+</file>
+
+<file path=word/footer3.xml><?xml version="1.0" encoding="utf-8"?>
+<w:ftr xmlns:wpc="http://schemas.microsoft.com/office/word/2010/wordprocessingCanvas" xmlns:cx="http://schemas.microsoft.com/office/drawing/2014/chartex" xmlns:cx1="http://schemas.microsoft.com/office/drawing/2015/9/8/chartex" xmlns:mc="http://schemas.openxmlformats.org/markup-compatibility/2006" xmlns:o="urn:schemas-microsoft-com:office:office" xmlns:r="http://schemas.openxmlformats.org/officeDocument/2006/relationships" xmlns:m="http://schemas.openxmlformats.org/officeDocument/2006/math" xmlns:v="urn:schemas-microsoft-com:vml" xmlns:wp14="http://schemas.microsoft.com/office/word/2010/wordprocessingDrawing" xmlns:wp="http://schemas.openxmlformats.org/drawingml/2006/wordprocessingDrawing" xmlns:w10="urn:schemas-microsoft-com:office:word" xmlns:w="http://schemas.openxmlformats.org/wordprocessingml/2006/main" xmlns:w14="http://schemas.microsoft.com/office/word/2010/wordml" xmlns:w15="http://schemas.microsoft.com/office/word/2012/wordml" xmlns:w16se="http://schemas.microsoft.com/office/word/2015/wordml/symex" xmlns:wpg="http://schemas.microsoft.com/office/word/2010/wordprocessingGroup" xmlns:wpi="http://schemas.microsoft.com/office/word/2010/wordprocessingInk" xmlns:wne="http://schemas.microsoft.com/office/word/2006/wordml" xmlns:wps="http://schemas.microsoft.com/office/word/2010/wordprocessingShape" mc:Ignorable="w14 w15 w16se wp14">
+  <w:p>
+    <w:pPr>
+      <w:pStyle w:val="Footer"/>
+    </w:pPr>
+  </w:p>
+</w:ftr>
+</file>
+
+<file path=word/footnotes.xml><?xml version="1.0" encoding="utf-8"?>
+<w:footnotes xmlns:wpc="http://schemas.microsoft.com/office/word/2010/wordprocessingCanvas" xmlns:cx="http://schemas.microsoft.com/office/drawing/2014/chartex" xmlns:cx1="http://schemas.microsoft.com/office/drawing/2015/9/8/chartex" xmlns:mc="http://schemas.openxmlformats.org/markup-compatibility/2006" xmlns:o="urn:schemas-microsoft-com:office:office" xmlns:r="http://schemas.openxmlformats.org/officeDocument/2006/relationships" xmlns:m="http://schemas.openxmlformats.org/officeDocument/2006/math" xmlns:v="urn:schemas-microsoft-com:vml" xmlns:wp14="http://schemas.microsoft.com/office/word/2010/wordprocessingDrawing" xmlns:wp="http://schemas.openxmlformats.org/drawingml/2006/wordprocessingDrawing" xmlns:w10="urn:schemas-microsoft-com:office:word" xmlns:w="http://schemas.openxmlformats.org/wordprocessingml/2006/main" xmlns:w14="http://schemas.microsoft.com/office/word/2010/wordml" xmlns:w15="http://schemas.microsoft.com/office/word/2012/wordml" xmlns:w16se="http://schemas.microsoft.com/office/word/2015/wordml/symex" xmlns:wpg="http://schemas.microsoft.com/office/word/2010/wordprocessingGroup" xmlns:wpi="http://schemas.microsoft.com/office/word/2010/wordprocessingInk" xmlns:wne="http://schemas.microsoft.com/office/word/2006/wordml" xmlns:wps="http://schemas.microsoft.com/office/word/2010/wordprocessingShape" mc:Ignorable="w14 w15 w16se wp14">
+  <w:footnote w:type="separator" w:id="-1">
+    <w:p>
+      <w:r>
+        <w:separator/>
+      </w:r>
+    </w:p>
+  </w:footnote>
+  <w:footnote w:type="continuationSeparator" w:id="0">
+    <w:p>
+      <w:r>
+        <w:continuationSeparator/>
+      </w:r>
+    </w:p>
+  </w:footnote>
+</w:footnotes>
+</file>
+
+<file path=word/header1.xml><?xml version="1.0" encoding="utf-8"?>
+<w:hdr xmlns:wpc="http://schemas.microsoft.com/office/word/2010/wordprocessingCanvas" xmlns:cx="http://schemas.microsoft.com/office/drawing/2014/chartex" xmlns:cx1="http://schemas.microsoft.com/office/drawing/2015/9/8/chartex" xmlns:mc="http://schemas.openxmlformats.org/markup-compatibility/2006" xmlns:o="urn:schemas-microsoft-com:office:office" xmlns:r="http://schemas.openxmlformats.org/officeDocument/2006/relationships" xmlns:m="http://schemas.openxmlformats.org/officeDocument/2006/math" xmlns:v="urn:schemas-microsoft-com:vml" xmlns:wp14="http://schemas.microsoft.com/office/word/2010/wordprocessingDrawing" xmlns:wp="http://schemas.openxmlformats.org/drawingml/2006/wordprocessingDrawing" xmlns:w10="urn:schemas-microsoft-com:office:word" xmlns:w="http://schemas.openxmlformats.org/wordprocessingml/2006/main" xmlns:w14="http://schemas.microsoft.com/office/word/2010/wordml" xmlns:w15="http://schemas.microsoft.com/office/word/2012/wordml" xmlns:w16se="http://schemas.microsoft.com/office/word/2015/wordml/symex" xmlns:wpg="http://schemas.microsoft.com/office/word/2010/wordprocessingGroup" xmlns:wpi="http://schemas.microsoft.com/office/word/2010/wordprocessingInk" xmlns:wne="http://schemas.microsoft.com/office/word/2006/wordml" xmlns:wps="http://schemas.microsoft.com/office/word/2010/wordprocessingShape" mc:Ignorable="w14 w15 w16se wp14">
+  <w:p>
+    <w:pPr>
+      <w:pStyle w:val="Header"/>
+    </w:pPr>
+  </w:p>
+</w:hdr>
+</file>
+
+<file path=word/header2.xml><?xml version="1.0" encoding="utf-8"?>
+<w:hdr xmlns:wpc="http://schemas.microsoft.com/office/word/2010/wordprocessingCanvas" xmlns:cx="http://schemas.microsoft.com/office/drawing/2014/chartex" xmlns:cx1="http://schemas.microsoft.com/office/drawing/2015/9/8/chartex" xmlns:mc="http://schemas.openxmlformats.org/markup-compatibility/2006" xmlns:o="urn:schemas-microsoft-com:office:office" xmlns:r="http://schemas.openxmlformats.org/officeDocument/2006/relationships" xmlns:m="http://schemas.openxmlformats.org/officeDocument/2006/math" xmlns:v="urn:schemas-microsoft-com:vml" xmlns:wp14="http://schemas.microsoft.com/office/word/2010/wordprocessingDrawing" xmlns:wp="http://schemas.openxmlformats.org/drawingml/2006/wordprocessingDrawing" xmlns:w10="urn:schemas-microsoft-com:office:word" xmlns:w="http://schemas.openxmlformats.org/wordprocessingml/2006/main" xmlns:w14="http://schemas.microsoft.com/office/word/2010/wordml" xmlns:w15="http://schemas.microsoft.com/office/word/2012/wordml" xmlns:w16se="http://schemas.microsoft.com/office/word/2015/wordml/symex" xmlns:wpg="http://schemas.microsoft.com/office/word/2010/wordprocessingGroup" xmlns:wpi="http://schemas.microsoft.com/office/word/2010/wordprocessingInk" xmlns:wne="http://schemas.microsoft.com/office/word/2006/wordml" xmlns:wps="http://schemas.microsoft.com/office/word/2010/wordprocessingShape" mc:Ignorable="w14 w15 w16se wp14">
+  <w:p>
+    <w:pPr>
+      <w:pStyle w:val="Header"/>
+    </w:pPr>
+  </w:p>
+</w:hdr>
+</file>
+
+<file path=word/header3.xml><?xml version="1.0" encoding="utf-8"?>
+<w:hdr xmlns:wpc="http://schemas.microsoft.com/office/word/2010/wordprocessingCanvas" xmlns:cx="http://schemas.microsoft.com/office/drawing/2014/chartex" xmlns:cx1="http://schemas.microsoft.com/office/drawing/2015/9/8/chartex" xmlns:mc="http://schemas.openxmlformats.org/markup-compatibility/2006" xmlns:o="urn:schemas-microsoft-com:office:office" xmlns:r="http://schemas.openxmlformats.org/officeDocument/2006/relationships" xmlns:m="http://schemas.openxmlformats.org/officeDocument/2006/math" xmlns:v="urn:schemas-microsoft-com:vml" xmlns:wp14="http://schemas.microsoft.com/office/word/2010/wordprocessingDrawing" xmlns:wp="http://schemas.openxmlformats.org/drawingml/2006/wordprocessingDrawing" xmlns:w10="urn:schemas-microsoft-com:office:word" xmlns:w="http://schemas.openxmlformats.org/wordprocessingml/2006/main" xmlns:w14="http://schemas.microsoft.com/office/word/2010/wordml" xmlns:w15="http://schemas.microsoft.com/office/word/2012/wordml" xmlns:w16se="http://schemas.microsoft.com/office/word/2015/wordml/symex" xmlns:wpg="http://schemas.microsoft.com/office/word/2010/wordprocessingGroup" xmlns:wpi="http://schemas.microsoft.com/office/word/2010/wordprocessingInk" xmlns:wne="http://schemas.microsoft.com/office/word/2006/wordml" xmlns:wps="http://schemas.microsoft.com/office/word/2010/wordprocessingShape" mc:Ignorable="w14 w15 w16se wp14">
+  <w:p>
+    <w:pPr>
+      <w:pStyle w:val="Header"/>
+    </w:pPr>
+  </w:p>
+</w:hdr>
+</file>
+
 <file path=word/styles.xml><?xml version="1.0" encoding="utf-8"?>
-<w:styles xmlns:mc="http://schemas.openxmlformats.org/markup-compatibility/2006" xmlns:r="http://schemas.openxmlformats.org/officeDocument/2006/relationships" xmlns:w="http://schemas.openxmlformats.org/wordprocessingml/2006/main" xmlns:w14="http://schemas.microsoft.com/office/word/2010/wordml" xmlns:w15="http://schemas.microsoft.com/office/word/2012/wordml" xmlns:w16cid="http://schemas.microsoft.com/office/word/2016/wordml/cid" xmlns:w16se="http://schemas.microsoft.com/office/word/2015/wordml/symex" mc:Ignorable="w14 w15 w16se w16cid">
+<w:styles xmlns:mc="http://schemas.openxmlformats.org/markup-compatibility/2006" xmlns:r="http://schemas.openxmlformats.org/officeDocument/2006/relationships" xmlns:w="http://schemas.openxmlformats.org/wordprocessingml/2006/main" xmlns:w14="http://schemas.microsoft.com/office/word/2010/wordml" xmlns:w15="http://schemas.microsoft.com/office/word/2012/wordml" xmlns:w16se="http://schemas.microsoft.com/office/word/2015/wordml/symex" mc:Ignorable="w14 w15 w16se">
   <w:docDefaults>
     <w:rPrDefault>
       <w:rPr>
@@ -1031,7 +867,7 @@
     </w:rPrDefault>
     <w:pPrDefault/>
   </w:docDefaults>
-  <w:latentStyles w:defLockedState="0" w:defUIPriority="99" w:defSemiHidden="0" w:defUnhideWhenUsed="0" w:defQFormat="0" w:count="375">
+  <w:latentStyles w:defLockedState="0" w:defUIPriority="99" w:defSemiHidden="0" w:defUnhideWhenUsed="0" w:defQFormat="0" w:count="371">
     <w:lsdException w:name="Normal" w:uiPriority="0" w:qFormat="1"/>
     <w:lsdException w:name="heading 1" w:uiPriority="9" w:qFormat="1"/>
     <w:lsdException w:name="heading 2" w:semiHidden="1" w:uiPriority="9" w:unhideWhenUsed="1" w:qFormat="1"/>
@@ -1299,10 +1135,6 @@
     <w:lsdException w:name="Book Title" w:uiPriority="33" w:qFormat="1"/>
     <w:lsdException w:name="Bibliography" w:semiHidden="1" w:uiPriority="37" w:unhideWhenUsed="1"/>
     <w:lsdException w:name="TOC Heading" w:semiHidden="1" w:uiPriority="39" w:unhideWhenUsed="1" w:qFormat="1"/>
-    <w:lsdException w:name="Grid Table Light" w:semiHidden="1" w:unhideWhenUsed="1"/>
-    <w:lsdException w:name="Grid Table 1 Light" w:semiHidden="1" w:unhideWhenUsed="1"/>
-    <w:lsdException w:name="Grid Table 2" w:semiHidden="1" w:unhideWhenUsed="1"/>
-    <w:lsdException w:name="Grid Table 3" w:semiHidden="1" w:unhideWhenUsed="1"/>
     <w:lsdException w:name="Grid Table 4" w:uiPriority="49"/>
     <w:lsdException w:name="Grid Table 5 Dark" w:uiPriority="50"/>
     <w:lsdException w:name="Grid Table 6 Colorful" w:uiPriority="51"/>
@@ -1398,10 +1230,6 @@
     <w:lsdException w:name="List Table 5 Dark Accent 6" w:uiPriority="50"/>
     <w:lsdException w:name="List Table 6 Colorful Accent 6" w:uiPriority="51"/>
     <w:lsdException w:name="List Table 7 Colorful Accent 6" w:uiPriority="52"/>
-    <w:lsdException w:name="Mention" w:semiHidden="1" w:unhideWhenUsed="1"/>
-    <w:lsdException w:name="Smart Hyperlink" w:semiHidden="1" w:unhideWhenUsed="1"/>
-    <w:lsdException w:name="Hashtag" w:semiHidden="1" w:unhideWhenUsed="1"/>
-    <w:lsdException w:name="Unresolved Mention" w:semiHidden="1" w:unhideWhenUsed="1"/>
   </w:latentStyles>
   <w:style w:type="paragraph" w:default="1" w:styleId="Normal">
     <w:name w:val="Normal"/>
@@ -1449,6 +1277,48 @@
       <w:sz w:val="20"/>
       <w:szCs w:val="20"/>
     </w:rPr>
+  </w:style>
+  <w:style w:type="paragraph" w:styleId="Header">
+    <w:name w:val="header"/>
+    <w:basedOn w:val="Normal"/>
+    <w:link w:val="HeaderChar"/>
+    <w:uiPriority w:val="99"/>
+    <w:unhideWhenUsed/>
+    <w:rsid w:val="008326B1"/>
+    <w:pPr>
+      <w:tabs>
+        <w:tab w:val="center" w:pos="4680"/>
+        <w:tab w:val="right" w:pos="9360"/>
+      </w:tabs>
+    </w:pPr>
+  </w:style>
+  <w:style w:type="character" w:customStyle="1" w:styleId="HeaderChar">
+    <w:name w:val="Header Char"/>
+    <w:basedOn w:val="DefaultParagraphFont"/>
+    <w:link w:val="Header"/>
+    <w:uiPriority w:val="99"/>
+    <w:rsid w:val="008326B1"/>
+  </w:style>
+  <w:style w:type="paragraph" w:styleId="Footer">
+    <w:name w:val="footer"/>
+    <w:basedOn w:val="Normal"/>
+    <w:link w:val="FooterChar"/>
+    <w:uiPriority w:val="99"/>
+    <w:unhideWhenUsed/>
+    <w:rsid w:val="008326B1"/>
+    <w:pPr>
+      <w:tabs>
+        <w:tab w:val="center" w:pos="4680"/>
+        <w:tab w:val="right" w:pos="9360"/>
+      </w:tabs>
+    </w:pPr>
+  </w:style>
+  <w:style w:type="character" w:customStyle="1" w:styleId="FooterChar">
+    <w:name w:val="Footer Char"/>
+    <w:basedOn w:val="DefaultParagraphFont"/>
+    <w:link w:val="Footer"/>
+    <w:uiPriority w:val="99"/>
+    <w:rsid w:val="008326B1"/>
   </w:style>
 </w:styles>
 </file>

</xml_diff>